<commit_message>
fix no documento de visao
</commit_message>
<xml_diff>
--- a/documento de requisitos - TEC3.docx
+++ b/documento de requisitos - TEC3.docx
@@ -617,8 +617,6 @@
         </w:rPr>
         <w:t>visão</w:t>
       </w:r>
-      <w:bookmarkStart w:id="0" w:name="_GoBack"/>
-      <w:bookmarkEnd w:id="0"/>
       <w:r>
         <w:rPr>
           <w:rFonts w:ascii="Arial" w:eastAsia="Calibri" w:hAnsi="Arial" w:cs="Arial"/>
@@ -655,25 +653,7 @@
           <w:sz w:val="24"/>
           <w:szCs w:val="24"/>
         </w:rPr>
-        <w:t xml:space="preserve">Versão </w:t>
-      </w:r>
-      <w:r>
-        <w:rPr>
-          <w:rFonts w:ascii="Arial" w:eastAsia="Calibri" w:hAnsi="Arial" w:cs="Arial"/>
-          <w:b/>
-          <w:sz w:val="24"/>
-          <w:szCs w:val="24"/>
-        </w:rPr>
-        <w:t>1</w:t>
-      </w:r>
-      <w:r>
-        <w:rPr>
-          <w:rFonts w:ascii="Arial" w:eastAsia="Calibri" w:hAnsi="Arial" w:cs="Arial"/>
-          <w:b/>
-          <w:sz w:val="24"/>
-          <w:szCs w:val="24"/>
-        </w:rPr>
-        <w:t>.0</w:t>
+        <w:t>Versão 1.0</w:t>
       </w:r>
       <w:r>
         <w:rPr>
@@ -776,7 +756,6 @@
         <w:tblCellMar>
           <w:top w:w="149" w:type="dxa"/>
           <w:left w:w="115" w:type="dxa"/>
-          <w:bottom w:w="0" w:type="dxa"/>
           <w:right w:w="115" w:type="dxa"/>
         </w:tblCellMar>
         <w:tblLook w:val="04A0" w:firstRow="1" w:lastRow="0" w:firstColumn="1" w:lastColumn="0" w:noHBand="0" w:noVBand="1"/>
@@ -988,15 +967,7 @@
                 <w:sz w:val="24"/>
                 <w:szCs w:val="24"/>
               </w:rPr>
-              <w:t>01/03/2020</w:t>
-            </w:r>
-            <w:r>
-              <w:rPr>
-                <w:rFonts w:ascii="Arial" w:eastAsia="Calibri" w:hAnsi="Arial" w:cs="Arial"/>
-                <w:sz w:val="24"/>
-                <w:szCs w:val="24"/>
-              </w:rPr>
-              <w:t xml:space="preserve"> </w:t>
+              <w:t xml:space="preserve">01/03/2020 </w:t>
             </w:r>
           </w:p>
         </w:tc>
@@ -2146,16 +2117,7 @@
           <w:sz w:val="24"/>
           <w:szCs w:val="24"/>
         </w:rPr>
-        <w:t>1.</w:t>
-      </w:r>
-      <w:r>
-        <w:rPr>
-          <w:rFonts w:ascii="Arial" w:hAnsi="Arial" w:cs="Arial"/>
-          <w:color w:val="auto"/>
-          <w:sz w:val="24"/>
-          <w:szCs w:val="24"/>
-        </w:rPr>
-        <w:t xml:space="preserve"> Introdução </w:t>
+        <w:t xml:space="preserve">1. Introdução </w:t>
       </w:r>
     </w:p>
     <w:p>
@@ -2174,23 +2136,7 @@
           <w:sz w:val="24"/>
           <w:szCs w:val="24"/>
         </w:rPr>
-        <w:t>Este documento especifica os requisitos do “</w:t>
-      </w:r>
-      <w:r>
-        <w:rPr>
-          <w:rFonts w:ascii="Arial" w:eastAsia="Calibri" w:hAnsi="Arial" w:cs="Arial"/>
-          <w:sz w:val="24"/>
-          <w:szCs w:val="24"/>
-        </w:rPr>
-        <w:t>sistema para compartilhamento de soluções de questões para maratonas de programação</w:t>
-      </w:r>
-      <w:r>
-        <w:rPr>
-          <w:rFonts w:ascii="Arial" w:eastAsia="Calibri" w:hAnsi="Arial" w:cs="Arial"/>
-          <w:sz w:val="24"/>
-          <w:szCs w:val="24"/>
-        </w:rPr>
-        <w:t>”, fornecendo aos projetistas e desenvolvedores as informações necessárias para o projeto e implementação, assim como para a realização dos testes e homologação do sistema</w:t>
+        <w:t>Este documento especifica os requisitos do “sistema para compartilhamento de soluções de questões para maratonas de programação”, fornecendo aos projetistas e desenvolvedores as informações necessárias para o projeto e implementação, assim como para a realização dos testes e homologação do sistema</w:t>
       </w:r>
       <w:r>
         <w:rPr>
@@ -2301,15 +2247,7 @@
           <w:sz w:val="24"/>
           <w:szCs w:val="24"/>
         </w:rPr>
-        <w:t xml:space="preserve"> apresenta uma visão geral do </w:t>
-      </w:r>
-      <w:r>
-        <w:rPr>
-          <w:rFonts w:ascii="Arial" w:hAnsi="Arial" w:cs="Arial"/>
-          <w:sz w:val="24"/>
-          <w:szCs w:val="24"/>
-        </w:rPr>
-        <w:t>sistema, ​</w:t>
+        <w:t xml:space="preserve"> apresenta uma visão geral do sistema, ​</w:t>
       </w:r>
       <w:r>
         <w:rPr>
@@ -2351,23 +2289,7 @@
           <w:sz w:val="24"/>
           <w:szCs w:val="24"/>
         </w:rPr>
-        <w:t xml:space="preserve"> especif</w:t>
-      </w:r>
-      <w:r>
-        <w:rPr>
-          <w:rFonts w:ascii="Arial" w:hAnsi="Arial" w:cs="Arial"/>
-          <w:sz w:val="24"/>
-          <w:szCs w:val="24"/>
-        </w:rPr>
-        <w:t>ica brevemente os casos de​ uso</w:t>
-      </w:r>
-      <w:r>
-        <w:rPr>
-          <w:rFonts w:ascii="Arial" w:hAnsi="Arial" w:cs="Arial"/>
-          <w:sz w:val="24"/>
-          <w:szCs w:val="24"/>
-        </w:rPr>
-        <w:t xml:space="preserve"> do sistema. </w:t>
+        <w:t xml:space="preserve"> especifica brevemente os casos de​ uso do sistema. </w:t>
       </w:r>
     </w:p>
     <w:p>
@@ -2417,31 +2339,7 @@
           <w:sz w:val="24"/>
           <w:szCs w:val="24"/>
         </w:rPr>
-        <w:t xml:space="preserve"> ​</w:t>
-      </w:r>
-      <w:r>
-        <w:rPr>
-          <w:rFonts w:ascii="Arial" w:hAnsi="Arial" w:cs="Arial"/>
-          <w:sz w:val="24"/>
-          <w:szCs w:val="24"/>
-        </w:rPr>
-        <w:t xml:space="preserve"> cita e explica o</w:t>
-      </w:r>
-      <w:r>
-        <w:rPr>
-          <w:rFonts w:ascii="Arial" w:hAnsi="Arial" w:cs="Arial"/>
-          <w:sz w:val="24"/>
-          <w:szCs w:val="24"/>
-        </w:rPr>
-        <w:t>s requisitos não funcionais do​</w:t>
-      </w:r>
-      <w:r>
-        <w:rPr>
-          <w:rFonts w:ascii="Arial" w:hAnsi="Arial" w:cs="Arial"/>
-          <w:sz w:val="24"/>
-          <w:szCs w:val="24"/>
-        </w:rPr>
-        <w:t xml:space="preserve"> sistema. </w:t>
+        <w:t xml:space="preserve"> ​ cita e explica os requisitos não funcionais do​ sistema. </w:t>
       </w:r>
     </w:p>
     <w:p>
@@ -2474,23 +2372,7 @@
           <w:sz w:val="24"/>
           <w:szCs w:val="24"/>
         </w:rPr>
-        <w:t xml:space="preserve"> </w:t>
-      </w:r>
-      <w:r>
-        <w:rPr>
-          <w:rFonts w:ascii="Arial" w:hAnsi="Arial" w:cs="Arial"/>
-          <w:sz w:val="24"/>
-          <w:szCs w:val="24"/>
-        </w:rPr>
-        <w:t xml:space="preserve"> </w:t>
-      </w:r>
-      <w:r>
-        <w:rPr>
-          <w:rFonts w:ascii="Arial" w:hAnsi="Arial" w:cs="Arial"/>
-          <w:sz w:val="24"/>
-          <w:szCs w:val="24"/>
-        </w:rPr>
-        <w:t>apresenta uma visão geral de alto nível da​</w:t>
+        <w:t xml:space="preserve">  apresenta uma visão geral de alto nível da​</w:t>
       </w:r>
       <w:r>
         <w:rPr>
@@ -2532,23 +2414,7 @@
           <w:sz w:val="24"/>
           <w:szCs w:val="24"/>
         </w:rPr>
-        <w:t xml:space="preserve"> des</w:t>
-      </w:r>
-      <w:r>
-        <w:rPr>
-          <w:rFonts w:ascii="Arial" w:hAnsi="Arial" w:cs="Arial"/>
-          <w:sz w:val="24"/>
-          <w:szCs w:val="24"/>
-        </w:rPr>
-        <w:t xml:space="preserve">creve requisitos funcionais e​ </w:t>
-      </w:r>
-      <w:r>
-        <w:rPr>
-          <w:rFonts w:ascii="Arial" w:hAnsi="Arial" w:cs="Arial"/>
-          <w:sz w:val="24"/>
-          <w:szCs w:val="24"/>
-        </w:rPr>
-        <w:t xml:space="preserve">não funcionais mais detalhadamente. No caso de requisitos funcionais, descreve os fluxos de eventos, prioridades, atores, entradas e saídas de cada caso de uso a ser implementado. </w:t>
+        <w:t xml:space="preserve"> descreve requisitos funcionais e​ não funcionais mais detalhadamente. No caso de requisitos funcionais, descreve os fluxos de eventos, prioridades, atores, entradas e saídas de cada caso de uso a ser implementado. </w:t>
       </w:r>
     </w:p>
     <w:p>
@@ -2590,15 +2456,7 @@
           <w:sz w:val="24"/>
           <w:szCs w:val="24"/>
         </w:rPr>
-        <w:t xml:space="preserve">Apresenta definições de termos técnicos e </w:t>
-      </w:r>
-      <w:r>
-        <w:rPr>
-          <w:rFonts w:ascii="Arial" w:hAnsi="Arial" w:cs="Arial"/>
-          <w:sz w:val="24"/>
-          <w:szCs w:val="24"/>
-        </w:rPr>
-        <w:t>relevantes. ​</w:t>
+        <w:t>Apresenta definições de termos técnicos e relevantes. ​</w:t>
       </w:r>
       <w:r>
         <w:rPr>
@@ -2655,18 +2513,7 @@
           <w:szCs w:val="24"/>
         </w:rPr>
         <w:lastRenderedPageBreak/>
-        <w:t xml:space="preserve">1.2. </w:t>
-      </w:r>
-      <w:r>
-        <w:rPr>
-          <w:rFonts w:ascii="Arial" w:hAnsi="Arial" w:cs="Arial"/>
-          <w:b/>
-          <w:i/>
-          <w:color w:val="auto"/>
-          <w:sz w:val="24"/>
-          <w:szCs w:val="24"/>
-        </w:rPr>
-        <w:t xml:space="preserve">Convenções, termos e abreviações </w:t>
+        <w:t xml:space="preserve">1.2. Convenções, termos e abreviações </w:t>
       </w:r>
     </w:p>
     <w:p>
@@ -2754,25 +2601,7 @@
           <w:sz w:val="24"/>
           <w:szCs w:val="24"/>
         </w:rPr>
-        <w:t xml:space="preserve">nome da subseção. </w:t>
-      </w:r>
-      <w:r>
-        <w:rPr>
-          <w:rFonts w:ascii="Arial" w:eastAsia="Times New Roman" w:hAnsi="Arial" w:cs="Arial"/>
-          <w:i/>
-          <w:sz w:val="24"/>
-          <w:szCs w:val="24"/>
-        </w:rPr>
-        <w:t>Identificador</w:t>
-      </w:r>
-      <w:r>
-        <w:rPr>
-          <w:rFonts w:ascii="Arial" w:eastAsia="Times New Roman" w:hAnsi="Arial" w:cs="Arial"/>
-          <w:i/>
-          <w:sz w:val="24"/>
-          <w:szCs w:val="24"/>
-        </w:rPr>
-        <w:t xml:space="preserve"> do requisito</w:t>
+        <w:t>nome da subseção. Identificador do requisito</w:t>
       </w:r>
       <w:r>
         <w:rPr>
@@ -2816,87 +2645,7 @@
           <w:sz w:val="24"/>
           <w:szCs w:val="24"/>
         </w:rPr>
-        <w:t xml:space="preserve">Por exemplo, o requisito </w:t>
-      </w:r>
-      <w:r>
-        <w:rPr>
-          <w:rFonts w:ascii="Arial" w:eastAsia="Times New Roman" w:hAnsi="Arial" w:cs="Arial"/>
-          <w:sz w:val="24"/>
-          <w:szCs w:val="24"/>
-        </w:rPr>
-        <w:t>funcional [Incluir Usuário</w:t>
-      </w:r>
-      <w:r>
-        <w:rPr>
-          <w:rFonts w:ascii="Arial" w:eastAsia="Times New Roman" w:hAnsi="Arial" w:cs="Arial"/>
-          <w:sz w:val="24"/>
-          <w:szCs w:val="24"/>
-        </w:rPr>
-        <w:t>] deve estar descrito em uma subseção chamada “Incluir Usuário”, em um bloco identificado pelo</w:t>
-      </w:r>
-      <w:r>
-        <w:rPr>
-          <w:rFonts w:ascii="Arial" w:eastAsia="Times New Roman" w:hAnsi="Arial" w:cs="Arial"/>
-          <w:sz w:val="24"/>
-          <w:szCs w:val="24"/>
-        </w:rPr>
-        <w:t xml:space="preserve"> seu respectivo número</w:t>
-      </w:r>
-      <w:r>
-        <w:rPr>
-          <w:rFonts w:ascii="Arial" w:eastAsia="Times New Roman" w:hAnsi="Arial" w:cs="Arial"/>
-          <w:sz w:val="24"/>
-          <w:szCs w:val="24"/>
-        </w:rPr>
-        <w:t xml:space="preserve">. Já o requisito </w:t>
-      </w:r>
-      <w:r>
-        <w:rPr>
-          <w:rFonts w:ascii="Arial" w:eastAsia="Times New Roman" w:hAnsi="Arial" w:cs="Arial"/>
-          <w:sz w:val="24"/>
-          <w:szCs w:val="24"/>
-        </w:rPr>
-        <w:t>não funcional [Confiabilidade</w:t>
-      </w:r>
-      <w:r>
-        <w:rPr>
-          <w:rFonts w:ascii="Arial" w:eastAsia="Times New Roman" w:hAnsi="Arial" w:cs="Arial"/>
-          <w:sz w:val="24"/>
-          <w:szCs w:val="24"/>
-        </w:rPr>
-        <w:t xml:space="preserve">] deve estar descrito na seção de requisitos </w:t>
-      </w:r>
-      <w:r>
-        <w:rPr>
-          <w:rFonts w:ascii="Arial" w:eastAsia="Times New Roman" w:hAnsi="Arial" w:cs="Arial"/>
-          <w:sz w:val="24"/>
-          <w:szCs w:val="24"/>
-        </w:rPr>
-        <w:t>não funcionais</w:t>
-      </w:r>
-      <w:r>
-        <w:rPr>
-          <w:rFonts w:ascii="Arial" w:eastAsia="Times New Roman" w:hAnsi="Arial" w:cs="Arial"/>
-          <w:sz w:val="24"/>
-          <w:szCs w:val="24"/>
-        </w:rPr>
-        <w:t xml:space="preserve"> de Confiabilidade, em u</w:t>
-      </w:r>
-      <w:r>
-        <w:rPr>
-          <w:rFonts w:ascii="Arial" w:eastAsia="Times New Roman" w:hAnsi="Arial" w:cs="Arial"/>
-          <w:sz w:val="24"/>
-          <w:szCs w:val="24"/>
-        </w:rPr>
-        <w:t>m bloco identificado por seu número</w:t>
-      </w:r>
-      <w:r>
-        <w:rPr>
-          <w:rFonts w:ascii="Arial" w:eastAsia="Times New Roman" w:hAnsi="Arial" w:cs="Arial"/>
-          <w:sz w:val="24"/>
-          <w:szCs w:val="24"/>
-        </w:rPr>
-        <w:t>.</w:t>
+        <w:t>Por exemplo, o requisito funcional [Incluir Usuário] deve estar descrito em uma subseção chamada “Incluir Usuário”, em um bloco identificado pelo seu respectivo número. Já o requisito não funcional [Confiabilidade] deve estar descrito na seção de requisitos não funcionais de Confiabilidade, em um bloco identificado por seu número.</w:t>
       </w:r>
       <w:r>
         <w:rPr>
@@ -3086,23 +2835,7 @@
           <w:sz w:val="24"/>
           <w:szCs w:val="24"/>
         </w:rPr>
-        <w:t xml:space="preserve"> é o requisito que não compromete as funcionalidades básicas do sistema, isto é, o sistema pode funcionar de forma satisfatória sem ele. Requisitos desejáveis podem ser deixados para versões posteriores do sistema, caso não haja tempo hábil para </w:t>
-      </w:r>
-      <w:r>
-        <w:rPr>
-          <w:rFonts w:ascii="Arial" w:hAnsi="Arial" w:cs="Arial"/>
-          <w:sz w:val="24"/>
-          <w:szCs w:val="24"/>
-        </w:rPr>
-        <w:t>implementá-los</w:t>
-      </w:r>
-      <w:r>
-        <w:rPr>
-          <w:rFonts w:ascii="Arial" w:hAnsi="Arial" w:cs="Arial"/>
-          <w:sz w:val="24"/>
-          <w:szCs w:val="24"/>
-        </w:rPr>
-        <w:t xml:space="preserve"> na versão que está sendo especificada. </w:t>
+        <w:t xml:space="preserve"> é o requisito que não compromete as funcionalidades básicas do sistema, isto é, o sistema pode funcionar de forma satisfatória sem ele. Requisitos desejáveis podem ser deixados para versões posteriores do sistema, caso não haja tempo hábil para implementá-los na versão que está sendo especificada. </w:t>
       </w:r>
     </w:p>
     <w:p>
@@ -3228,16 +2961,7 @@
           <w:szCs w:val="24"/>
         </w:rPr>
         <w:tab/>
-        <w:t>Requi</w:t>
-      </w:r>
-      <w:r>
-        <w:rPr>
-          <w:rFonts w:ascii="Arial" w:hAnsi="Arial" w:cs="Arial"/>
-          <w:color w:val="auto"/>
-          <w:sz w:val="24"/>
-          <w:szCs w:val="24"/>
-        </w:rPr>
-        <w:t>sitos funcionais (casos de uso)</w:t>
+        <w:t>Requisitos funcionais (casos de uso)</w:t>
       </w:r>
     </w:p>
     <w:p>
@@ -3257,8 +2981,9 @@
           <w:sz w:val="24"/>
           <w:szCs w:val="24"/>
         </w:rPr>
-        <w:t xml:space="preserve">3.1 </w:t>
-      </w:r>
+        <w:t>3.1 [RF001</w:t>
+      </w:r>
+      <w:proofErr w:type="gramStart"/>
       <w:r>
         <w:rPr>
           <w:rFonts w:ascii="Arial" w:hAnsi="Arial" w:cs="Arial"/>
@@ -3266,26 +2991,7 @@
           <w:sz w:val="24"/>
           <w:szCs w:val="24"/>
         </w:rPr>
-        <w:t>[RF001</w:t>
-      </w:r>
-      <w:proofErr w:type="gramStart"/>
-      <w:r>
-        <w:rPr>
-          <w:rFonts w:ascii="Arial" w:hAnsi="Arial" w:cs="Arial"/>
-          <w:b/>
-          <w:sz w:val="24"/>
-          <w:szCs w:val="24"/>
-        </w:rPr>
-        <w:t xml:space="preserve">] </w:t>
-      </w:r>
-      <w:r>
-        <w:rPr>
-          <w:rFonts w:ascii="Arial" w:hAnsi="Arial" w:cs="Arial"/>
-          <w:b/>
-          <w:sz w:val="24"/>
-          <w:szCs w:val="24"/>
-        </w:rPr>
-        <w:t>Cadastrar</w:t>
+        <w:t>] Cadastrar</w:t>
       </w:r>
       <w:proofErr w:type="gramEnd"/>
       <w:r>
@@ -3486,15 +3192,7 @@
           <w:sz w:val="24"/>
           <w:szCs w:val="24"/>
         </w:rPr>
-        <w:t xml:space="preserve"> e senha</w:t>
-      </w:r>
-      <w:r>
-        <w:rPr>
-          <w:rFonts w:ascii="Arial" w:hAnsi="Arial" w:cs="Arial"/>
-          <w:sz w:val="24"/>
-          <w:szCs w:val="24"/>
-        </w:rPr>
-        <w:t xml:space="preserve">. </w:t>
+        <w:t xml:space="preserve"> e senha. </w:t>
       </w:r>
     </w:p>
     <w:p>
@@ -3525,8 +3223,9 @@
           <w:sz w:val="24"/>
           <w:szCs w:val="24"/>
         </w:rPr>
-        <w:t xml:space="preserve">3.2 </w:t>
-      </w:r>
+        <w:t>3.2 [RF002</w:t>
+      </w:r>
+      <w:proofErr w:type="gramStart"/>
       <w:r>
         <w:rPr>
           <w:rFonts w:ascii="Arial" w:hAnsi="Arial" w:cs="Arial"/>
@@ -3534,26 +3233,7 @@
           <w:sz w:val="24"/>
           <w:szCs w:val="24"/>
         </w:rPr>
-        <w:t>[RF002</w:t>
-      </w:r>
-      <w:proofErr w:type="gramStart"/>
-      <w:r>
-        <w:rPr>
-          <w:rFonts w:ascii="Arial" w:hAnsi="Arial" w:cs="Arial"/>
-          <w:b/>
-          <w:sz w:val="24"/>
-          <w:szCs w:val="24"/>
-        </w:rPr>
-        <w:t xml:space="preserve">] </w:t>
-      </w:r>
-      <w:r>
-        <w:rPr>
-          <w:rFonts w:ascii="Arial" w:hAnsi="Arial" w:cs="Arial"/>
-          <w:b/>
-          <w:sz w:val="24"/>
-          <w:szCs w:val="24"/>
-        </w:rPr>
-        <w:t>Realizar</w:t>
+        <w:t>] Realizar</w:t>
       </w:r>
       <w:proofErr w:type="gramEnd"/>
       <w:r>
@@ -3718,15 +3398,7 @@
           <w:sz w:val="24"/>
           <w:szCs w:val="24"/>
         </w:rPr>
-        <w:t>O sistema deve permitir a um usuário efetuar a postagem de conteúdo sobre algum problema ou solução de questão de maratona</w:t>
-      </w:r>
-      <w:r>
-        <w:rPr>
-          <w:rFonts w:ascii="Arial" w:hAnsi="Arial" w:cs="Arial"/>
-          <w:sz w:val="24"/>
-          <w:szCs w:val="24"/>
-        </w:rPr>
-        <w:t>.</w:t>
+        <w:t>O sistema deve permitir a um usuário efetuar a postagem de conteúdo sobre algum problema ou solução de questão de maratona.</w:t>
       </w:r>
     </w:p>
     <w:p>
@@ -3795,17 +3467,7 @@
           <w:sz w:val="24"/>
           <w:szCs w:val="24"/>
         </w:rPr>
-        <w:t xml:space="preserve">] </w:t>
-      </w:r>
-      <w:r>
-        <w:rPr>
-          <w:rFonts w:ascii="Arial" w:hAnsi="Arial" w:cs="Arial"/>
-          <w:b/>
-          <w:color w:val="auto"/>
-          <w:sz w:val="24"/>
-          <w:szCs w:val="24"/>
-        </w:rPr>
-        <w:t>Realizar</w:t>
+        <w:t>] Realizar</w:t>
       </w:r>
       <w:proofErr w:type="gramEnd"/>
       <w:r>
@@ -4019,7 +3681,9 @@
           <w:szCs w:val="24"/>
         </w:rPr>
         <w:tab/>
-      </w:r>
+        <w:t>3.4 [RF004</w:t>
+      </w:r>
+      <w:proofErr w:type="gramStart"/>
       <w:r>
         <w:rPr>
           <w:rFonts w:ascii="Arial" w:hAnsi="Arial" w:cs="Arial"/>
@@ -4028,38 +3692,7 @@
           <w:sz w:val="24"/>
           <w:szCs w:val="24"/>
         </w:rPr>
-        <w:t xml:space="preserve">3.4 </w:t>
-      </w:r>
-      <w:r>
-        <w:rPr>
-          <w:rFonts w:ascii="Arial" w:hAnsi="Arial" w:cs="Arial"/>
-          <w:b/>
-          <w:color w:val="auto"/>
-          <w:sz w:val="24"/>
-          <w:szCs w:val="24"/>
-        </w:rPr>
-        <w:t>[RF004</w:t>
-      </w:r>
-      <w:proofErr w:type="gramStart"/>
-      <w:r>
-        <w:rPr>
-          <w:rFonts w:ascii="Arial" w:hAnsi="Arial" w:cs="Arial"/>
-          <w:b/>
-          <w:color w:val="auto"/>
-          <w:sz w:val="24"/>
-          <w:szCs w:val="24"/>
-        </w:rPr>
-        <w:t xml:space="preserve">] </w:t>
-      </w:r>
-      <w:r>
-        <w:rPr>
-          <w:rFonts w:ascii="Arial" w:hAnsi="Arial" w:cs="Arial"/>
-          <w:b/>
-          <w:color w:val="auto"/>
-          <w:sz w:val="24"/>
-          <w:szCs w:val="24"/>
-        </w:rPr>
-        <w:t>Realizar</w:t>
+        <w:t>] Realizar</w:t>
       </w:r>
       <w:proofErr w:type="gramEnd"/>
       <w:r>
@@ -4313,7 +3946,9 @@
         </w:rPr>
         <w:lastRenderedPageBreak/>
         <w:tab/>
-      </w:r>
+        <w:t>3.5 [RF005</w:t>
+      </w:r>
+      <w:proofErr w:type="gramStart"/>
       <w:r>
         <w:rPr>
           <w:rFonts w:ascii="Arial" w:hAnsi="Arial" w:cs="Arial"/>
@@ -4322,28 +3957,7 @@
           <w:sz w:val="24"/>
           <w:szCs w:val="24"/>
         </w:rPr>
-        <w:t>3.5 [RF005</w:t>
-      </w:r>
-      <w:proofErr w:type="gramStart"/>
-      <w:r>
-        <w:rPr>
-          <w:rFonts w:ascii="Arial" w:hAnsi="Arial" w:cs="Arial"/>
-          <w:b/>
-          <w:color w:val="auto"/>
-          <w:sz w:val="24"/>
-          <w:szCs w:val="24"/>
-        </w:rPr>
-        <w:t xml:space="preserve">] </w:t>
-      </w:r>
-      <w:r>
-        <w:rPr>
-          <w:rFonts w:ascii="Arial" w:hAnsi="Arial" w:cs="Arial"/>
-          <w:b/>
-          <w:color w:val="auto"/>
-          <w:sz w:val="24"/>
-          <w:szCs w:val="24"/>
-        </w:rPr>
-        <w:t>Anexar</w:t>
+        <w:t>] Anexar</w:t>
       </w:r>
       <w:proofErr w:type="gramEnd"/>
       <w:r>
@@ -4498,15 +4112,7 @@
           <w:szCs w:val="24"/>
         </w:rPr>
         <w:tab/>
-        <w:t xml:space="preserve">Desejável </w:t>
-      </w:r>
-      <w:r>
-        <w:rPr>
-          <w:rFonts w:ascii="Arial" w:hAnsi="Arial" w:cs="Arial"/>
-          <w:sz w:val="24"/>
-          <w:szCs w:val="24"/>
-        </w:rPr>
-        <w:t>o sistema deve permitir ao usuário anexar uma foto, provinda da galeria ou da câmera sobre seu problema em especifico.</w:t>
+        <w:t>Desejável o sistema deve permitir ao usuário anexar uma foto, provinda da galeria ou da câmera sobre seu problema em especifico.</w:t>
       </w:r>
     </w:p>
     <w:p>
@@ -4552,36 +4158,7 @@
           <w:szCs w:val="24"/>
         </w:rPr>
         <w:tab/>
-      </w:r>
-      <w:r>
-        <w:rPr>
-          <w:rFonts w:ascii="Arial" w:hAnsi="Arial" w:cs="Arial"/>
-          <w:b/>
-          <w:color w:val="auto"/>
-          <w:sz w:val="24"/>
-          <w:szCs w:val="24"/>
-        </w:rPr>
-        <w:t>3.6 [RF006</w:t>
-      </w:r>
-      <w:r>
-        <w:rPr>
-          <w:rFonts w:ascii="Arial" w:hAnsi="Arial" w:cs="Arial"/>
-          <w:b/>
-          <w:color w:val="auto"/>
-          <w:sz w:val="24"/>
-          <w:szCs w:val="24"/>
-        </w:rPr>
-        <w:t xml:space="preserve">] </w:t>
-      </w:r>
-      <w:r>
-        <w:rPr>
-          <w:rFonts w:ascii="Arial" w:hAnsi="Arial" w:cs="Arial"/>
-          <w:b/>
-          <w:color w:val="auto"/>
-          <w:sz w:val="24"/>
-          <w:szCs w:val="24"/>
-        </w:rPr>
-        <w:t xml:space="preserve">realizar </w:t>
+        <w:t xml:space="preserve">3.6 [RF006] realizar </w:t>
       </w:r>
       <w:proofErr w:type="spellStart"/>
       <w:r>
@@ -4808,16 +4385,7 @@
           <w:sz w:val="24"/>
           <w:szCs w:val="24"/>
         </w:rPr>
-        <w:t xml:space="preserve">3.7 </w:t>
-      </w:r>
-      <w:r>
-        <w:rPr>
-          <w:rFonts w:ascii="Arial" w:hAnsi="Arial" w:cs="Arial"/>
-          <w:b/>
-          <w:sz w:val="24"/>
-          <w:szCs w:val="24"/>
-        </w:rPr>
-        <w:t xml:space="preserve">[RF007] </w:t>
+        <w:t xml:space="preserve">3.7 [RF007] </w:t>
       </w:r>
       <w:proofErr w:type="spellStart"/>
       <w:r>
@@ -5193,15 +4761,7 @@
           <w:szCs w:val="24"/>
         </w:rPr>
         <w:tab/>
-        <w:t xml:space="preserve">Desejável </w:t>
-      </w:r>
-      <w:r>
-        <w:rPr>
-          <w:rFonts w:ascii="Arial" w:hAnsi="Arial" w:cs="Arial"/>
-          <w:sz w:val="24"/>
-          <w:szCs w:val="24"/>
-        </w:rPr>
-        <w:t xml:space="preserve">o sistema </w:t>
+        <w:t xml:space="preserve">Desejável o sistema </w:t>
       </w:r>
       <w:r>
         <w:rPr>
@@ -5489,27 +5049,7 @@
           <w:szCs w:val="24"/>
         </w:rPr>
         <w:tab/>
-        <w:t>[NF003</w:t>
-      </w:r>
-      <w:r>
-        <w:rPr>
-          <w:rFonts w:ascii="Arial" w:hAnsi="Arial" w:cs="Arial"/>
-          <w:b/>
-          <w:color w:val="auto"/>
-          <w:sz w:val="24"/>
-          <w:szCs w:val="24"/>
-        </w:rPr>
-        <w:t xml:space="preserve">] </w:t>
-      </w:r>
-      <w:r>
-        <w:rPr>
-          <w:rFonts w:ascii="Arial" w:hAnsi="Arial" w:cs="Arial"/>
-          <w:b/>
-          <w:color w:val="auto"/>
-          <w:sz w:val="24"/>
-          <w:szCs w:val="24"/>
-        </w:rPr>
-        <w:t>Versatilidade</w:t>
+        <w:t>[NF003] Versatilidade</w:t>
       </w:r>
     </w:p>
     <w:p>
@@ -5552,16 +5092,7 @@
           <w:szCs w:val="24"/>
         </w:rPr>
         <w:lastRenderedPageBreak/>
-        <w:t xml:space="preserve">5. </w:t>
-      </w:r>
-      <w:r>
-        <w:rPr>
-          <w:rFonts w:ascii="Arial" w:hAnsi="Arial" w:cs="Arial"/>
-          <w:b/>
-          <w:sz w:val="24"/>
-          <w:szCs w:val="24"/>
-        </w:rPr>
-        <w:t xml:space="preserve">Modelagem do sistema  </w:t>
+        <w:t xml:space="preserve">5. Modelagem do sistema  </w:t>
       </w:r>
     </w:p>
     <w:p>
@@ -5807,7 +5338,6 @@
         <w:tblCellMar>
           <w:top w:w="54" w:type="dxa"/>
           <w:left w:w="114" w:type="dxa"/>
-          <w:bottom w:w="0" w:type="dxa"/>
           <w:right w:w="71" w:type="dxa"/>
         </w:tblCellMar>
         <w:tblLook w:val="04A0" w:firstRow="1" w:lastRow="0" w:firstColumn="1" w:lastColumn="0" w:noHBand="0" w:noVBand="1"/>
@@ -5963,19 +5493,7 @@
               <w:rPr>
                 <w:sz w:val="24"/>
               </w:rPr>
-              <w:t xml:space="preserve">[Registrar </w:t>
-            </w:r>
-            <w:r>
-              <w:rPr>
-                <w:sz w:val="24"/>
-              </w:rPr>
-              <w:t xml:space="preserve">usuário por meio de seus dados básicos como </w:t>
-            </w:r>
-            <w:r>
-              <w:rPr>
-                <w:sz w:val="24"/>
-              </w:rPr>
-              <w:t xml:space="preserve">o de </w:t>
+              <w:t xml:space="preserve">[Registrar usuário por meio de seus dados básicos como o de </w:t>
             </w:r>
             <w:proofErr w:type="spellStart"/>
             <w:r>
@@ -5989,19 +5507,7 @@
               <w:rPr>
                 <w:sz w:val="24"/>
               </w:rPr>
-              <w:t xml:space="preserve"> e senha assim como diz o </w:t>
-            </w:r>
-            <w:r>
-              <w:rPr>
-                <w:sz w:val="24"/>
-              </w:rPr>
-              <w:t>RF001], [</w:t>
-            </w:r>
-            <w:r>
-              <w:rPr>
-                <w:sz w:val="24"/>
-              </w:rPr>
-              <w:t xml:space="preserve">sendo que esse </w:t>
+              <w:t xml:space="preserve"> e senha assim como diz o RF001], [sendo que esse </w:t>
             </w:r>
             <w:proofErr w:type="spellStart"/>
             <w:r>
@@ -6015,13 +5521,7 @@
               <w:rPr>
                 <w:sz w:val="24"/>
               </w:rPr>
-              <w:t xml:space="preserve"> possibilitará a publicação de novas questoes.RF007</w:t>
-            </w:r>
-            <w:r>
-              <w:rPr>
-                <w:sz w:val="24"/>
-              </w:rPr>
-              <w:t>]</w:t>
+              <w:t xml:space="preserve"> possibilitará a publicação de novas questoes.RF007]</w:t>
             </w:r>
             <w:r>
               <w:rPr>
@@ -6105,15 +5605,13 @@
             <w:pPr>
               <w:ind w:left="66"/>
             </w:pPr>
-            <w:proofErr w:type="spellStart"/>
             <w:r>
               <w:rPr>
                 <w:i/>
                 <w:sz w:val="24"/>
               </w:rPr>
-              <w:t>Pré­condições</w:t>
-            </w:r>
-            <w:proofErr w:type="spellEnd"/>
+              <w:t>Pré-condições</w:t>
+            </w:r>
             <w:r>
               <w:rPr>
                 <w:i/>
@@ -6159,14 +5657,12 @@
               </w:rPr>
               <w:t xml:space="preserve"> e senha com critérios de segurança mínima como o uso de caracteres especiais e também </w:t>
             </w:r>
-            <w:proofErr w:type="spellStart"/>
-            <w:r>
-              <w:rPr>
-                <w:sz w:val="24"/>
-              </w:rPr>
-              <w:t>numeros</w:t>
-            </w:r>
-            <w:proofErr w:type="spellEnd"/>
+            <w:r>
+              <w:rPr>
+                <w:sz w:val="24"/>
+              </w:rPr>
+              <w:t>números</w:t>
+            </w:r>
             <w:r>
               <w:rPr>
                 <w:sz w:val="24"/>
@@ -6234,14 +5730,12 @@
             <w:pPr>
               <w:ind w:left="15"/>
             </w:pPr>
-            <w:proofErr w:type="spellStart"/>
-            <w:r>
-              <w:rPr>
-                <w:sz w:val="24"/>
-              </w:rPr>
-              <w:t>Usuario</w:t>
-            </w:r>
-            <w:proofErr w:type="spellEnd"/>
+            <w:r>
+              <w:rPr>
+                <w:sz w:val="24"/>
+              </w:rPr>
+              <w:t>Usuário</w:t>
+            </w:r>
           </w:p>
         </w:tc>
       </w:tr>
@@ -6365,6 +5859,1163 @@
         </w:rPr>
       </w:pPr>
     </w:p>
+    <w:tbl>
+      <w:tblPr>
+        <w:tblStyle w:val="TableGrid"/>
+        <w:tblW w:w="9279" w:type="dxa"/>
+        <w:tblInd w:w="-225" w:type="dxa"/>
+        <w:tblCellMar>
+          <w:top w:w="54" w:type="dxa"/>
+          <w:left w:w="114" w:type="dxa"/>
+          <w:right w:w="71" w:type="dxa"/>
+        </w:tblCellMar>
+        <w:tblLook w:val="04A0" w:firstRow="1" w:lastRow="0" w:firstColumn="1" w:lastColumn="0" w:noHBand="0" w:noVBand="1"/>
+      </w:tblPr>
+      <w:tblGrid>
+        <w:gridCol w:w="1677"/>
+        <w:gridCol w:w="7602"/>
+      </w:tblGrid>
+      <w:tr>
+        <w:trPr>
+          <w:trHeight w:val="165"/>
+        </w:trPr>
+        <w:tc>
+          <w:tcPr>
+            <w:tcW w:w="1677" w:type="dxa"/>
+            <w:tcBorders>
+              <w:top w:val="nil"/>
+              <w:left w:val="nil"/>
+              <w:bottom w:val="single" w:sz="6" w:space="0" w:color="C9C9C9"/>
+              <w:right w:val="nil"/>
+            </w:tcBorders>
+            <w:shd w:val="clear" w:color="auto" w:fill="D9D9D9"/>
+          </w:tcPr>
+          <w:p>
+            <w:pPr>
+              <w:ind w:right="58"/>
+              <w:jc w:val="right"/>
+            </w:pPr>
+            <w:r>
+              <w:rPr>
+                <w:b/>
+                <w:i/>
+                <w:sz w:val="24"/>
+              </w:rPr>
+              <w:t>RS002</w:t>
+            </w:r>
+            <w:r>
+              <w:rPr>
+                <w:b/>
+                <w:i/>
+                <w:color w:val="7B7B7B"/>
+                <w:sz w:val="24"/>
+              </w:rPr>
+              <w:t xml:space="preserve"> </w:t>
+            </w:r>
+          </w:p>
+        </w:tc>
+        <w:tc>
+          <w:tcPr>
+            <w:tcW w:w="7602" w:type="dxa"/>
+            <w:tcBorders>
+              <w:top w:val="nil"/>
+              <w:left w:val="nil"/>
+              <w:bottom w:val="single" w:sz="6" w:space="0" w:color="C9C9C9"/>
+              <w:right w:val="nil"/>
+            </w:tcBorders>
+            <w:shd w:val="clear" w:color="auto" w:fill="D9D9D9"/>
+          </w:tcPr>
+          <w:p>
+            <w:r>
+              <w:t>Fazer publicação</w:t>
+            </w:r>
+          </w:p>
+        </w:tc>
+      </w:tr>
+      <w:tr>
+        <w:trPr>
+          <w:trHeight w:val="332"/>
+        </w:trPr>
+        <w:tc>
+          <w:tcPr>
+            <w:tcW w:w="1677" w:type="dxa"/>
+            <w:vMerge w:val="restart"/>
+            <w:tcBorders>
+              <w:top w:val="single" w:sz="6" w:space="0" w:color="C9C9C9"/>
+              <w:left w:val="nil"/>
+              <w:bottom w:val="nil"/>
+              <w:right w:val="single" w:sz="6" w:space="0" w:color="C9C9C9"/>
+            </w:tcBorders>
+            <w:shd w:val="clear" w:color="auto" w:fill="FFFFFF"/>
+          </w:tcPr>
+          <w:p>
+            <w:pPr>
+              <w:spacing w:after="254"/>
+              <w:ind w:right="58"/>
+              <w:jc w:val="right"/>
+            </w:pPr>
+            <w:r>
+              <w:rPr>
+                <w:i/>
+                <w:sz w:val="24"/>
+              </w:rPr>
+              <w:t>Referência</w:t>
+            </w:r>
+            <w:r>
+              <w:rPr>
+                <w:i/>
+                <w:color w:val="7B7B7B"/>
+                <w:sz w:val="24"/>
+              </w:rPr>
+              <w:t xml:space="preserve"> </w:t>
+            </w:r>
+          </w:p>
+          <w:p>
+            <w:pPr>
+              <w:ind w:right="59"/>
+              <w:jc w:val="right"/>
+            </w:pPr>
+            <w:r>
+              <w:rPr>
+                <w:i/>
+                <w:sz w:val="24"/>
+              </w:rPr>
+              <w:t>Sumário</w:t>
+            </w:r>
+            <w:r>
+              <w:rPr>
+                <w:i/>
+                <w:color w:val="7B7B7B"/>
+                <w:sz w:val="24"/>
+              </w:rPr>
+              <w:t xml:space="preserve"> </w:t>
+            </w:r>
+          </w:p>
+        </w:tc>
+        <w:tc>
+          <w:tcPr>
+            <w:tcW w:w="7602" w:type="dxa"/>
+            <w:tcBorders>
+              <w:top w:val="single" w:sz="6" w:space="0" w:color="C9C9C9"/>
+              <w:left w:val="single" w:sz="6" w:space="0" w:color="C9C9C9"/>
+              <w:bottom w:val="single" w:sz="6" w:space="0" w:color="C9C9C9"/>
+              <w:right w:val="single" w:sz="6" w:space="0" w:color="C9C9C9"/>
+            </w:tcBorders>
+            <w:shd w:val="clear" w:color="auto" w:fill="EDEDED"/>
+          </w:tcPr>
+          <w:p>
+            <w:pPr>
+              <w:ind w:left="15"/>
+            </w:pPr>
+            <w:r>
+              <w:rPr>
+                <w:sz w:val="24"/>
+              </w:rPr>
+              <w:t>[</w:t>
+            </w:r>
+            <w:r>
+              <w:rPr>
+                <w:sz w:val="24"/>
+              </w:rPr>
+              <w:t>Possibilitar a publicação de conteúdo voltado para a maratona de programação RF002]</w:t>
+            </w:r>
+            <w:r>
+              <w:rPr>
+                <w:color w:val="7B7B7B"/>
+                <w:sz w:val="24"/>
+              </w:rPr>
+              <w:t xml:space="preserve"> </w:t>
+            </w:r>
+          </w:p>
+        </w:tc>
+      </w:tr>
+      <w:tr>
+        <w:trPr>
+          <w:trHeight w:val="170"/>
+        </w:trPr>
+        <w:tc>
+          <w:tcPr>
+            <w:tcW w:w="0" w:type="auto"/>
+            <w:vMerge/>
+            <w:tcBorders>
+              <w:top w:val="nil"/>
+              <w:left w:val="nil"/>
+              <w:bottom w:val="nil"/>
+              <w:right w:val="single" w:sz="6" w:space="0" w:color="C9C9C9"/>
+            </w:tcBorders>
+          </w:tcPr>
+          <w:p/>
+        </w:tc>
+        <w:tc>
+          <w:tcPr>
+            <w:tcW w:w="7602" w:type="dxa"/>
+            <w:tcBorders>
+              <w:top w:val="single" w:sz="6" w:space="0" w:color="C9C9C9"/>
+              <w:left w:val="single" w:sz="6" w:space="0" w:color="C9C9C9"/>
+              <w:bottom w:val="single" w:sz="6" w:space="0" w:color="C9C9C9"/>
+              <w:right w:val="single" w:sz="6" w:space="0" w:color="C9C9C9"/>
+            </w:tcBorders>
+          </w:tcPr>
+          <w:p>
+            <w:pPr>
+              <w:ind w:left="15"/>
+            </w:pPr>
+            <w:r>
+              <w:rPr>
+                <w:sz w:val="24"/>
+              </w:rPr>
+              <w:t xml:space="preserve">O caso de uso é responsável por </w:t>
+            </w:r>
+            <w:r>
+              <w:rPr>
+                <w:sz w:val="24"/>
+              </w:rPr>
+              <w:t xml:space="preserve">permitir que o usuário </w:t>
+            </w:r>
+            <w:proofErr w:type="spellStart"/>
+            <w:r>
+              <w:rPr>
+                <w:sz w:val="24"/>
+              </w:rPr>
+              <w:t>logado</w:t>
+            </w:r>
+            <w:proofErr w:type="spellEnd"/>
+            <w:r>
+              <w:rPr>
+                <w:sz w:val="24"/>
+              </w:rPr>
+              <w:t xml:space="preserve"> faça publicação em seu perfil pessoal </w:t>
+            </w:r>
+          </w:p>
+        </w:tc>
+      </w:tr>
+      <w:tr>
+        <w:trPr>
+          <w:trHeight w:val="332"/>
+        </w:trPr>
+        <w:tc>
+          <w:tcPr>
+            <w:tcW w:w="1677" w:type="dxa"/>
+            <w:tcBorders>
+              <w:top w:val="nil"/>
+              <w:left w:val="nil"/>
+              <w:bottom w:val="nil"/>
+              <w:right w:val="single" w:sz="6" w:space="0" w:color="C9C9C9"/>
+            </w:tcBorders>
+          </w:tcPr>
+          <w:p>
+            <w:pPr>
+              <w:ind w:left="66"/>
+            </w:pPr>
+            <w:r>
+              <w:rPr>
+                <w:i/>
+                <w:sz w:val="24"/>
+              </w:rPr>
+              <w:t>Pré-condições</w:t>
+            </w:r>
+            <w:r>
+              <w:rPr>
+                <w:i/>
+                <w:color w:val="7B7B7B"/>
+                <w:sz w:val="24"/>
+              </w:rPr>
+              <w:t xml:space="preserve"> </w:t>
+            </w:r>
+          </w:p>
+        </w:tc>
+        <w:tc>
+          <w:tcPr>
+            <w:tcW w:w="7602" w:type="dxa"/>
+            <w:tcBorders>
+              <w:top w:val="single" w:sz="6" w:space="0" w:color="C9C9C9"/>
+              <w:left w:val="single" w:sz="6" w:space="0" w:color="C9C9C9"/>
+              <w:bottom w:val="single" w:sz="6" w:space="0" w:color="C9C9C9"/>
+              <w:right w:val="single" w:sz="6" w:space="0" w:color="C9C9C9"/>
+            </w:tcBorders>
+            <w:shd w:val="clear" w:color="auto" w:fill="EDEDED"/>
+          </w:tcPr>
+          <w:p>
+            <w:pPr>
+              <w:ind w:left="15"/>
+            </w:pPr>
+            <w:r>
+              <w:rPr>
+                <w:sz w:val="24"/>
+              </w:rPr>
+              <w:t xml:space="preserve">Ter um </w:t>
+            </w:r>
+            <w:proofErr w:type="spellStart"/>
+            <w:r>
+              <w:rPr>
+                <w:sz w:val="24"/>
+              </w:rPr>
+              <w:t>login</w:t>
+            </w:r>
+            <w:proofErr w:type="spellEnd"/>
+            <w:r>
+              <w:rPr>
+                <w:sz w:val="24"/>
+              </w:rPr>
+              <w:t xml:space="preserve"> e senha com critérios de segurança mínima como o uso de caracteres especiais e também números </w:t>
+            </w:r>
+            <w:r>
+              <w:rPr>
+                <w:color w:val="7B7B7B"/>
+                <w:sz w:val="24"/>
+              </w:rPr>
+              <w:t xml:space="preserve"> </w:t>
+            </w:r>
+          </w:p>
+        </w:tc>
+      </w:tr>
+      <w:tr>
+        <w:trPr>
+          <w:trHeight w:val="170"/>
+        </w:trPr>
+        <w:tc>
+          <w:tcPr>
+            <w:tcW w:w="1677" w:type="dxa"/>
+            <w:tcBorders>
+              <w:top w:val="nil"/>
+              <w:left w:val="nil"/>
+              <w:bottom w:val="nil"/>
+              <w:right w:val="single" w:sz="6" w:space="0" w:color="C9C9C9"/>
+            </w:tcBorders>
+            <w:shd w:val="clear" w:color="auto" w:fill="FFFFFF"/>
+          </w:tcPr>
+          <w:p>
+            <w:pPr>
+              <w:ind w:right="67"/>
+              <w:jc w:val="right"/>
+            </w:pPr>
+            <w:r>
+              <w:rPr>
+                <w:i/>
+                <w:sz w:val="24"/>
+              </w:rPr>
+              <w:t>Atores</w:t>
+            </w:r>
+            <w:r>
+              <w:rPr>
+                <w:i/>
+                <w:color w:val="7B7B7B"/>
+                <w:sz w:val="24"/>
+              </w:rPr>
+              <w:t xml:space="preserve"> </w:t>
+            </w:r>
+          </w:p>
+        </w:tc>
+        <w:tc>
+          <w:tcPr>
+            <w:tcW w:w="7602" w:type="dxa"/>
+            <w:tcBorders>
+              <w:top w:val="single" w:sz="6" w:space="0" w:color="C9C9C9"/>
+              <w:left w:val="single" w:sz="6" w:space="0" w:color="C9C9C9"/>
+              <w:bottom w:val="single" w:sz="6" w:space="0" w:color="C9C9C9"/>
+              <w:right w:val="single" w:sz="6" w:space="0" w:color="C9C9C9"/>
+            </w:tcBorders>
+          </w:tcPr>
+          <w:p>
+            <w:pPr>
+              <w:ind w:left="15"/>
+            </w:pPr>
+            <w:r>
+              <w:rPr>
+                <w:sz w:val="24"/>
+              </w:rPr>
+              <w:t>Usuário</w:t>
+            </w:r>
+          </w:p>
+        </w:tc>
+      </w:tr>
+      <w:tr>
+        <w:trPr>
+          <w:trHeight w:val="656"/>
+        </w:trPr>
+        <w:tc>
+          <w:tcPr>
+            <w:tcW w:w="1677" w:type="dxa"/>
+            <w:tcBorders>
+              <w:top w:val="nil"/>
+              <w:left w:val="nil"/>
+              <w:bottom w:val="nil"/>
+              <w:right w:val="single" w:sz="6" w:space="0" w:color="C9C9C9"/>
+            </w:tcBorders>
+          </w:tcPr>
+          <w:p>
+            <w:pPr>
+              <w:ind w:right="60"/>
+              <w:jc w:val="right"/>
+            </w:pPr>
+            <w:r>
+              <w:rPr>
+                <w:i/>
+                <w:sz w:val="24"/>
+              </w:rPr>
+              <w:t>Descrição</w:t>
+            </w:r>
+            <w:r>
+              <w:rPr>
+                <w:i/>
+                <w:color w:val="7B7B7B"/>
+                <w:sz w:val="24"/>
+              </w:rPr>
+              <w:t xml:space="preserve"> </w:t>
+            </w:r>
+          </w:p>
+        </w:tc>
+        <w:tc>
+          <w:tcPr>
+            <w:tcW w:w="7602" w:type="dxa"/>
+            <w:tcBorders>
+              <w:top w:val="single" w:sz="6" w:space="0" w:color="C9C9C9"/>
+              <w:left w:val="single" w:sz="6" w:space="0" w:color="C9C9C9"/>
+              <w:bottom w:val="single" w:sz="6" w:space="0" w:color="C9C9C9"/>
+              <w:right w:val="single" w:sz="6" w:space="0" w:color="C9C9C9"/>
+            </w:tcBorders>
+            <w:shd w:val="clear" w:color="auto" w:fill="EDEDED"/>
+          </w:tcPr>
+          <w:p>
+            <w:pPr>
+              <w:numPr>
+                <w:ilvl w:val="0"/>
+                <w:numId w:val="5"/>
+              </w:numPr>
+              <w:ind w:hanging="465"/>
+            </w:pPr>
+            <w:r>
+              <w:rPr>
+                <w:sz w:val="24"/>
+              </w:rPr>
+              <w:t xml:space="preserve">O usuário faz </w:t>
+            </w:r>
+            <w:proofErr w:type="spellStart"/>
+            <w:r>
+              <w:rPr>
+                <w:sz w:val="24"/>
+              </w:rPr>
+              <w:t>login</w:t>
+            </w:r>
+            <w:proofErr w:type="spellEnd"/>
+            <w:r>
+              <w:rPr>
+                <w:sz w:val="24"/>
+              </w:rPr>
+              <w:t xml:space="preserve"> no </w:t>
+            </w:r>
+            <w:proofErr w:type="spellStart"/>
+            <w:r>
+              <w:rPr>
+                <w:sz w:val="24"/>
+              </w:rPr>
+              <w:t>app</w:t>
+            </w:r>
+            <w:proofErr w:type="spellEnd"/>
+            <w:r>
+              <w:rPr>
+                <w:sz w:val="24"/>
+              </w:rPr>
+              <w:t xml:space="preserve">. </w:t>
+            </w:r>
+          </w:p>
+          <w:p>
+            <w:pPr>
+              <w:numPr>
+                <w:ilvl w:val="0"/>
+                <w:numId w:val="5"/>
+              </w:numPr>
+              <w:ind w:hanging="465"/>
+            </w:pPr>
+            <w:r>
+              <w:rPr>
+                <w:sz w:val="24"/>
+              </w:rPr>
+              <w:t xml:space="preserve"> O tem acesso a interface do sistema</w:t>
+            </w:r>
+          </w:p>
+          <w:p>
+            <w:pPr>
+              <w:numPr>
+                <w:ilvl w:val="0"/>
+                <w:numId w:val="5"/>
+              </w:numPr>
+              <w:ind w:hanging="465"/>
+            </w:pPr>
+            <w:r>
+              <w:rPr>
+                <w:sz w:val="24"/>
+              </w:rPr>
+              <w:t>Navega até a aba de postagem</w:t>
+            </w:r>
+          </w:p>
+          <w:p>
+            <w:pPr>
+              <w:numPr>
+                <w:ilvl w:val="0"/>
+                <w:numId w:val="5"/>
+              </w:numPr>
+              <w:ind w:hanging="465"/>
+            </w:pPr>
+            <w:r>
+              <w:rPr>
+                <w:sz w:val="24"/>
+              </w:rPr>
+              <w:t>Escolhe a foto para publicação</w:t>
+            </w:r>
+          </w:p>
+          <w:p>
+            <w:pPr>
+              <w:numPr>
+                <w:ilvl w:val="0"/>
+                <w:numId w:val="5"/>
+              </w:numPr>
+              <w:ind w:hanging="465"/>
+            </w:pPr>
+            <w:r>
+              <w:rPr>
+                <w:sz w:val="24"/>
+              </w:rPr>
+              <w:lastRenderedPageBreak/>
+              <w:t xml:space="preserve">Adiciona um comentário inicial </w:t>
+            </w:r>
+          </w:p>
+          <w:p>
+            <w:pPr>
+              <w:numPr>
+                <w:ilvl w:val="0"/>
+                <w:numId w:val="5"/>
+              </w:numPr>
+              <w:ind w:hanging="465"/>
+            </w:pPr>
+            <w:r>
+              <w:rPr>
+                <w:sz w:val="24"/>
+              </w:rPr>
+              <w:t>Posta a publicação para os outros usuários terem acesso</w:t>
+            </w:r>
+          </w:p>
+        </w:tc>
+      </w:tr>
+    </w:tbl>
+    <w:p>
+      <w:pPr>
+        <w:spacing w:after="37" w:line="360" w:lineRule="auto"/>
+        <w:ind w:right="43"/>
+        <w:jc w:val="both"/>
+        <w:rPr>
+          <w:rFonts w:ascii="Arial" w:hAnsi="Arial" w:cs="Arial"/>
+          <w:sz w:val="24"/>
+          <w:szCs w:val="24"/>
+        </w:rPr>
+      </w:pPr>
+    </w:p>
+    <w:p>
+      <w:pPr>
+        <w:spacing w:after="37" w:line="360" w:lineRule="auto"/>
+        <w:ind w:right="43"/>
+        <w:jc w:val="both"/>
+        <w:rPr>
+          <w:rFonts w:ascii="Arial" w:hAnsi="Arial" w:cs="Arial"/>
+          <w:sz w:val="24"/>
+          <w:szCs w:val="24"/>
+        </w:rPr>
+      </w:pPr>
+    </w:p>
+    <w:tbl>
+      <w:tblPr>
+        <w:tblStyle w:val="TableGrid"/>
+        <w:tblW w:w="9279" w:type="dxa"/>
+        <w:tblInd w:w="-225" w:type="dxa"/>
+        <w:tblCellMar>
+          <w:top w:w="54" w:type="dxa"/>
+          <w:left w:w="114" w:type="dxa"/>
+          <w:right w:w="71" w:type="dxa"/>
+        </w:tblCellMar>
+        <w:tblLook w:val="04A0" w:firstRow="1" w:lastRow="0" w:firstColumn="1" w:lastColumn="0" w:noHBand="0" w:noVBand="1"/>
+      </w:tblPr>
+      <w:tblGrid>
+        <w:gridCol w:w="1677"/>
+        <w:gridCol w:w="7602"/>
+      </w:tblGrid>
+      <w:tr>
+        <w:trPr>
+          <w:trHeight w:val="165"/>
+        </w:trPr>
+        <w:tc>
+          <w:tcPr>
+            <w:tcW w:w="1677" w:type="dxa"/>
+            <w:tcBorders>
+              <w:top w:val="nil"/>
+              <w:left w:val="nil"/>
+              <w:bottom w:val="single" w:sz="6" w:space="0" w:color="C9C9C9"/>
+              <w:right w:val="nil"/>
+            </w:tcBorders>
+            <w:shd w:val="clear" w:color="auto" w:fill="D9D9D9"/>
+          </w:tcPr>
+          <w:p>
+            <w:pPr>
+              <w:ind w:right="58"/>
+              <w:jc w:val="right"/>
+            </w:pPr>
+            <w:r>
+              <w:rPr>
+                <w:b/>
+                <w:i/>
+                <w:sz w:val="24"/>
+              </w:rPr>
+              <w:t>RS003</w:t>
+            </w:r>
+            <w:r>
+              <w:rPr>
+                <w:b/>
+                <w:i/>
+                <w:color w:val="7B7B7B"/>
+                <w:sz w:val="24"/>
+              </w:rPr>
+              <w:t xml:space="preserve"> </w:t>
+            </w:r>
+          </w:p>
+        </w:tc>
+        <w:tc>
+          <w:tcPr>
+            <w:tcW w:w="7602" w:type="dxa"/>
+            <w:tcBorders>
+              <w:top w:val="nil"/>
+              <w:left w:val="nil"/>
+              <w:bottom w:val="single" w:sz="6" w:space="0" w:color="C9C9C9"/>
+              <w:right w:val="nil"/>
+            </w:tcBorders>
+            <w:shd w:val="clear" w:color="auto" w:fill="D9D9D9"/>
+          </w:tcPr>
+          <w:p>
+            <w:r>
+              <w:t xml:space="preserve">Fazer </w:t>
+            </w:r>
+            <w:r>
+              <w:t>comentário</w:t>
+            </w:r>
+          </w:p>
+        </w:tc>
+      </w:tr>
+      <w:tr>
+        <w:trPr>
+          <w:trHeight w:val="332"/>
+        </w:trPr>
+        <w:tc>
+          <w:tcPr>
+            <w:tcW w:w="1677" w:type="dxa"/>
+            <w:vMerge w:val="restart"/>
+            <w:tcBorders>
+              <w:top w:val="single" w:sz="6" w:space="0" w:color="C9C9C9"/>
+              <w:left w:val="nil"/>
+              <w:bottom w:val="nil"/>
+              <w:right w:val="single" w:sz="6" w:space="0" w:color="C9C9C9"/>
+            </w:tcBorders>
+            <w:shd w:val="clear" w:color="auto" w:fill="FFFFFF"/>
+          </w:tcPr>
+          <w:p>
+            <w:pPr>
+              <w:spacing w:after="254"/>
+              <w:ind w:right="58"/>
+              <w:jc w:val="right"/>
+            </w:pPr>
+            <w:r>
+              <w:rPr>
+                <w:i/>
+                <w:sz w:val="24"/>
+              </w:rPr>
+              <w:t>Referência</w:t>
+            </w:r>
+            <w:r>
+              <w:rPr>
+                <w:i/>
+                <w:color w:val="7B7B7B"/>
+                <w:sz w:val="24"/>
+              </w:rPr>
+              <w:t xml:space="preserve"> </w:t>
+            </w:r>
+          </w:p>
+          <w:p>
+            <w:pPr>
+              <w:ind w:right="59"/>
+              <w:jc w:val="right"/>
+            </w:pPr>
+            <w:r>
+              <w:rPr>
+                <w:i/>
+                <w:sz w:val="24"/>
+              </w:rPr>
+              <w:t>Sumário</w:t>
+            </w:r>
+            <w:r>
+              <w:rPr>
+                <w:i/>
+                <w:color w:val="7B7B7B"/>
+                <w:sz w:val="24"/>
+              </w:rPr>
+              <w:t xml:space="preserve"> </w:t>
+            </w:r>
+          </w:p>
+        </w:tc>
+        <w:tc>
+          <w:tcPr>
+            <w:tcW w:w="7602" w:type="dxa"/>
+            <w:tcBorders>
+              <w:top w:val="single" w:sz="6" w:space="0" w:color="C9C9C9"/>
+              <w:left w:val="single" w:sz="6" w:space="0" w:color="C9C9C9"/>
+              <w:bottom w:val="single" w:sz="6" w:space="0" w:color="C9C9C9"/>
+              <w:right w:val="single" w:sz="6" w:space="0" w:color="C9C9C9"/>
+            </w:tcBorders>
+            <w:shd w:val="clear" w:color="auto" w:fill="EDEDED"/>
+          </w:tcPr>
+          <w:p>
+            <w:pPr>
+              <w:ind w:left="15"/>
+            </w:pPr>
+            <w:r>
+              <w:rPr>
+                <w:sz w:val="24"/>
+              </w:rPr>
+              <w:t>[Possibilitar a publicação de</w:t>
+            </w:r>
+            <w:r>
+              <w:rPr>
+                <w:sz w:val="24"/>
+              </w:rPr>
+              <w:t xml:space="preserve"> um comentário em um</w:t>
+            </w:r>
+            <w:r>
+              <w:rPr>
+                <w:sz w:val="24"/>
+              </w:rPr>
+              <w:t xml:space="preserve"> conteúdo</w:t>
+            </w:r>
+            <w:r>
+              <w:rPr>
+                <w:sz w:val="24"/>
+              </w:rPr>
+              <w:t xml:space="preserve"> que já foi postado por ele mesmo ou outro usuário qualquer sobre determinada questão relevante</w:t>
+            </w:r>
+            <w:r>
+              <w:rPr>
+                <w:sz w:val="24"/>
+              </w:rPr>
+              <w:t xml:space="preserve"> </w:t>
+            </w:r>
+            <w:r>
+              <w:rPr>
+                <w:sz w:val="24"/>
+              </w:rPr>
+              <w:t>voltada</w:t>
+            </w:r>
+            <w:r>
+              <w:rPr>
+                <w:sz w:val="24"/>
+              </w:rPr>
+              <w:t xml:space="preserve"> para a maratona de programação RF002]</w:t>
+            </w:r>
+            <w:r>
+              <w:rPr>
+                <w:color w:val="7B7B7B"/>
+                <w:sz w:val="24"/>
+              </w:rPr>
+              <w:t xml:space="preserve"> </w:t>
+            </w:r>
+          </w:p>
+        </w:tc>
+      </w:tr>
+      <w:tr>
+        <w:trPr>
+          <w:trHeight w:val="170"/>
+        </w:trPr>
+        <w:tc>
+          <w:tcPr>
+            <w:tcW w:w="0" w:type="auto"/>
+            <w:vMerge/>
+            <w:tcBorders>
+              <w:top w:val="nil"/>
+              <w:left w:val="nil"/>
+              <w:bottom w:val="nil"/>
+              <w:right w:val="single" w:sz="6" w:space="0" w:color="C9C9C9"/>
+            </w:tcBorders>
+          </w:tcPr>
+          <w:p/>
+        </w:tc>
+        <w:tc>
+          <w:tcPr>
+            <w:tcW w:w="7602" w:type="dxa"/>
+            <w:tcBorders>
+              <w:top w:val="single" w:sz="6" w:space="0" w:color="C9C9C9"/>
+              <w:left w:val="single" w:sz="6" w:space="0" w:color="C9C9C9"/>
+              <w:bottom w:val="single" w:sz="6" w:space="0" w:color="C9C9C9"/>
+              <w:right w:val="single" w:sz="6" w:space="0" w:color="C9C9C9"/>
+            </w:tcBorders>
+          </w:tcPr>
+          <w:p>
+            <w:pPr>
+              <w:ind w:left="15"/>
+            </w:pPr>
+            <w:r>
+              <w:rPr>
+                <w:sz w:val="24"/>
+              </w:rPr>
+              <w:t xml:space="preserve">O caso de uso é responsável por permitir que o usuário </w:t>
+            </w:r>
+            <w:proofErr w:type="spellStart"/>
+            <w:r>
+              <w:rPr>
+                <w:sz w:val="24"/>
+              </w:rPr>
+              <w:t>logado</w:t>
+            </w:r>
+            <w:proofErr w:type="spellEnd"/>
+            <w:r>
+              <w:rPr>
+                <w:sz w:val="24"/>
+              </w:rPr>
+              <w:t xml:space="preserve"> faça publicação</w:t>
+            </w:r>
+            <w:r>
+              <w:rPr>
+                <w:sz w:val="24"/>
+              </w:rPr>
+              <w:t xml:space="preserve"> de comentário em determinadas postagens</w:t>
+            </w:r>
+            <w:r>
+              <w:rPr>
+                <w:sz w:val="24"/>
+              </w:rPr>
+              <w:t xml:space="preserve"> em seu perfil pessoal </w:t>
+            </w:r>
+          </w:p>
+        </w:tc>
+      </w:tr>
+      <w:tr>
+        <w:trPr>
+          <w:trHeight w:val="332"/>
+        </w:trPr>
+        <w:tc>
+          <w:tcPr>
+            <w:tcW w:w="1677" w:type="dxa"/>
+            <w:tcBorders>
+              <w:top w:val="nil"/>
+              <w:left w:val="nil"/>
+              <w:bottom w:val="nil"/>
+              <w:right w:val="single" w:sz="6" w:space="0" w:color="C9C9C9"/>
+            </w:tcBorders>
+          </w:tcPr>
+          <w:p>
+            <w:pPr>
+              <w:ind w:left="66"/>
+            </w:pPr>
+            <w:r>
+              <w:rPr>
+                <w:i/>
+                <w:sz w:val="24"/>
+              </w:rPr>
+              <w:t>Pré-condições</w:t>
+            </w:r>
+            <w:r>
+              <w:rPr>
+                <w:i/>
+                <w:color w:val="7B7B7B"/>
+                <w:sz w:val="24"/>
+              </w:rPr>
+              <w:t xml:space="preserve"> </w:t>
+            </w:r>
+          </w:p>
+        </w:tc>
+        <w:tc>
+          <w:tcPr>
+            <w:tcW w:w="7602" w:type="dxa"/>
+            <w:tcBorders>
+              <w:top w:val="single" w:sz="6" w:space="0" w:color="C9C9C9"/>
+              <w:left w:val="single" w:sz="6" w:space="0" w:color="C9C9C9"/>
+              <w:bottom w:val="single" w:sz="6" w:space="0" w:color="C9C9C9"/>
+              <w:right w:val="single" w:sz="6" w:space="0" w:color="C9C9C9"/>
+            </w:tcBorders>
+            <w:shd w:val="clear" w:color="auto" w:fill="EDEDED"/>
+          </w:tcPr>
+          <w:p>
+            <w:pPr>
+              <w:ind w:left="15"/>
+            </w:pPr>
+            <w:r>
+              <w:rPr>
+                <w:sz w:val="24"/>
+              </w:rPr>
+              <w:t xml:space="preserve">Ter um </w:t>
+            </w:r>
+            <w:proofErr w:type="spellStart"/>
+            <w:r>
+              <w:rPr>
+                <w:sz w:val="24"/>
+              </w:rPr>
+              <w:t>login</w:t>
+            </w:r>
+            <w:proofErr w:type="spellEnd"/>
+            <w:r>
+              <w:rPr>
+                <w:sz w:val="24"/>
+              </w:rPr>
+              <w:t xml:space="preserve"> e senha com critérios de segurança mínima como o uso de caracteres especiais e também números </w:t>
+            </w:r>
+            <w:r>
+              <w:rPr>
+                <w:color w:val="7B7B7B"/>
+                <w:sz w:val="24"/>
+              </w:rPr>
+              <w:t xml:space="preserve"> </w:t>
+            </w:r>
+          </w:p>
+        </w:tc>
+      </w:tr>
+      <w:tr>
+        <w:trPr>
+          <w:trHeight w:val="170"/>
+        </w:trPr>
+        <w:tc>
+          <w:tcPr>
+            <w:tcW w:w="1677" w:type="dxa"/>
+            <w:tcBorders>
+              <w:top w:val="nil"/>
+              <w:left w:val="nil"/>
+              <w:bottom w:val="nil"/>
+              <w:right w:val="single" w:sz="6" w:space="0" w:color="C9C9C9"/>
+            </w:tcBorders>
+            <w:shd w:val="clear" w:color="auto" w:fill="FFFFFF"/>
+          </w:tcPr>
+          <w:p>
+            <w:pPr>
+              <w:ind w:right="67"/>
+              <w:jc w:val="right"/>
+            </w:pPr>
+            <w:r>
+              <w:rPr>
+                <w:i/>
+                <w:sz w:val="24"/>
+              </w:rPr>
+              <w:t>Atores</w:t>
+            </w:r>
+            <w:r>
+              <w:rPr>
+                <w:i/>
+                <w:color w:val="7B7B7B"/>
+                <w:sz w:val="24"/>
+              </w:rPr>
+              <w:t xml:space="preserve"> </w:t>
+            </w:r>
+          </w:p>
+        </w:tc>
+        <w:tc>
+          <w:tcPr>
+            <w:tcW w:w="7602" w:type="dxa"/>
+            <w:tcBorders>
+              <w:top w:val="single" w:sz="6" w:space="0" w:color="C9C9C9"/>
+              <w:left w:val="single" w:sz="6" w:space="0" w:color="C9C9C9"/>
+              <w:bottom w:val="single" w:sz="6" w:space="0" w:color="C9C9C9"/>
+              <w:right w:val="single" w:sz="6" w:space="0" w:color="C9C9C9"/>
+            </w:tcBorders>
+          </w:tcPr>
+          <w:p>
+            <w:pPr>
+              <w:ind w:left="15"/>
+            </w:pPr>
+            <w:r>
+              <w:rPr>
+                <w:sz w:val="24"/>
+              </w:rPr>
+              <w:t>Usuário</w:t>
+            </w:r>
+          </w:p>
+        </w:tc>
+      </w:tr>
+      <w:tr>
+        <w:trPr>
+          <w:trHeight w:val="656"/>
+        </w:trPr>
+        <w:tc>
+          <w:tcPr>
+            <w:tcW w:w="1677" w:type="dxa"/>
+            <w:tcBorders>
+              <w:top w:val="nil"/>
+              <w:left w:val="nil"/>
+              <w:bottom w:val="nil"/>
+              <w:right w:val="single" w:sz="6" w:space="0" w:color="C9C9C9"/>
+            </w:tcBorders>
+          </w:tcPr>
+          <w:p>
+            <w:pPr>
+              <w:ind w:right="60"/>
+              <w:jc w:val="right"/>
+            </w:pPr>
+            <w:r>
+              <w:rPr>
+                <w:i/>
+                <w:sz w:val="24"/>
+              </w:rPr>
+              <w:t>Descrição</w:t>
+            </w:r>
+            <w:r>
+              <w:rPr>
+                <w:i/>
+                <w:color w:val="7B7B7B"/>
+                <w:sz w:val="24"/>
+              </w:rPr>
+              <w:t xml:space="preserve"> </w:t>
+            </w:r>
+          </w:p>
+        </w:tc>
+        <w:tc>
+          <w:tcPr>
+            <w:tcW w:w="7602" w:type="dxa"/>
+            <w:tcBorders>
+              <w:top w:val="single" w:sz="6" w:space="0" w:color="C9C9C9"/>
+              <w:left w:val="single" w:sz="6" w:space="0" w:color="C9C9C9"/>
+              <w:bottom w:val="single" w:sz="6" w:space="0" w:color="C9C9C9"/>
+              <w:right w:val="single" w:sz="6" w:space="0" w:color="C9C9C9"/>
+            </w:tcBorders>
+            <w:shd w:val="clear" w:color="auto" w:fill="EDEDED"/>
+          </w:tcPr>
+          <w:p>
+            <w:pPr>
+              <w:numPr>
+                <w:ilvl w:val="0"/>
+                <w:numId w:val="6"/>
+              </w:numPr>
+              <w:ind w:hanging="465"/>
+            </w:pPr>
+            <w:r>
+              <w:rPr>
+                <w:sz w:val="24"/>
+              </w:rPr>
+              <w:t xml:space="preserve">O usuário faz </w:t>
+            </w:r>
+            <w:proofErr w:type="spellStart"/>
+            <w:r>
+              <w:rPr>
+                <w:sz w:val="24"/>
+              </w:rPr>
+              <w:t>login</w:t>
+            </w:r>
+            <w:proofErr w:type="spellEnd"/>
+            <w:r>
+              <w:rPr>
+                <w:sz w:val="24"/>
+              </w:rPr>
+              <w:t xml:space="preserve"> no </w:t>
+            </w:r>
+            <w:proofErr w:type="spellStart"/>
+            <w:r>
+              <w:rPr>
+                <w:sz w:val="24"/>
+              </w:rPr>
+              <w:t>app</w:t>
+            </w:r>
+            <w:proofErr w:type="spellEnd"/>
+            <w:r>
+              <w:rPr>
+                <w:sz w:val="24"/>
+              </w:rPr>
+              <w:t xml:space="preserve">. </w:t>
+            </w:r>
+          </w:p>
+          <w:p>
+            <w:pPr>
+              <w:numPr>
+                <w:ilvl w:val="0"/>
+                <w:numId w:val="6"/>
+              </w:numPr>
+              <w:ind w:hanging="465"/>
+            </w:pPr>
+            <w:r>
+              <w:rPr>
+                <w:sz w:val="24"/>
+              </w:rPr>
+              <w:t xml:space="preserve"> O tem acesso a interface do sistema</w:t>
+            </w:r>
+          </w:p>
+          <w:p>
+            <w:pPr>
+              <w:numPr>
+                <w:ilvl w:val="0"/>
+                <w:numId w:val="6"/>
+              </w:numPr>
+              <w:ind w:hanging="465"/>
+            </w:pPr>
+            <w:r>
+              <w:rPr>
+                <w:sz w:val="24"/>
+              </w:rPr>
+              <w:t>Navega até a aba de postagem</w:t>
+            </w:r>
+          </w:p>
+          <w:p>
+            <w:pPr>
+              <w:numPr>
+                <w:ilvl w:val="0"/>
+                <w:numId w:val="6"/>
+              </w:numPr>
+              <w:ind w:hanging="465"/>
+            </w:pPr>
+            <w:r>
+              <w:rPr>
+                <w:sz w:val="24"/>
+              </w:rPr>
+              <w:t>Seleciona a postagem desejada</w:t>
+            </w:r>
+          </w:p>
+          <w:p>
+            <w:pPr>
+              <w:numPr>
+                <w:ilvl w:val="0"/>
+                <w:numId w:val="6"/>
+              </w:numPr>
+              <w:ind w:hanging="465"/>
+            </w:pPr>
+            <w:r>
+              <w:rPr>
+                <w:sz w:val="24"/>
+              </w:rPr>
+              <w:t>Abre o ícone de comentário</w:t>
+            </w:r>
+          </w:p>
+          <w:p>
+            <w:pPr>
+              <w:numPr>
+                <w:ilvl w:val="0"/>
+                <w:numId w:val="6"/>
+              </w:numPr>
+              <w:ind w:hanging="465"/>
+            </w:pPr>
+            <w:r>
+              <w:rPr>
+                <w:sz w:val="24"/>
+              </w:rPr>
+              <w:t xml:space="preserve">Digita o comentário </w:t>
+            </w:r>
+          </w:p>
+          <w:p>
+            <w:pPr>
+              <w:numPr>
+                <w:ilvl w:val="0"/>
+                <w:numId w:val="6"/>
+              </w:numPr>
+              <w:ind w:hanging="465"/>
+            </w:pPr>
+            <w:r>
+              <w:rPr>
+                <w:sz w:val="24"/>
+              </w:rPr>
+              <w:t>Posta o comentario</w:t>
+            </w:r>
+            <w:bookmarkStart w:id="0" w:name="_GoBack"/>
+            <w:bookmarkEnd w:id="0"/>
+          </w:p>
+        </w:tc>
+      </w:tr>
+    </w:tbl>
     <w:p>
       <w:pPr>
         <w:spacing w:after="37" w:line="360" w:lineRule="auto"/>
@@ -6717,6 +7368,218 @@
     </w:lvl>
   </w:abstractNum>
   <w:abstractNum w:abstractNumId="2" w15:restartNumberingAfterBreak="0">
+    <w:nsid w:val="37F43CFE"/>
+    <w:multiLevelType w:val="hybridMultilevel"/>
+    <w:tmpl w:val="B8A654D6"/>
+    <w:lvl w:ilvl="0" w:tplc="237491C8">
+      <w:start w:val="1"/>
+      <w:numFmt w:val="decimal"/>
+      <w:lvlText w:val="%1."/>
+      <w:lvlJc w:val="left"/>
+      <w:pPr>
+        <w:ind w:left="480"/>
+      </w:pPr>
+      <w:rPr>
+        <w:rFonts w:ascii="Calibri" w:eastAsia="Calibri" w:hAnsi="Calibri" w:cs="Calibri"/>
+        <w:b w:val="0"/>
+        <w:i w:val="0"/>
+        <w:strike w:val="0"/>
+        <w:dstrike w:val="0"/>
+        <w:color w:val="000000"/>
+        <w:sz w:val="24"/>
+        <w:szCs w:val="24"/>
+        <w:u w:val="none" w:color="000000"/>
+        <w:bdr w:val="none" w:sz="0" w:space="0" w:color="auto"/>
+        <w:shd w:val="clear" w:color="auto" w:fill="auto"/>
+        <w:vertAlign w:val="baseline"/>
+      </w:rPr>
+    </w:lvl>
+    <w:lvl w:ilvl="1" w:tplc="363E5A18">
+      <w:start w:val="1"/>
+      <w:numFmt w:val="lowerLetter"/>
+      <w:lvlText w:val="%2"/>
+      <w:lvlJc w:val="left"/>
+      <w:pPr>
+        <w:ind w:left="1209"/>
+      </w:pPr>
+      <w:rPr>
+        <w:rFonts w:ascii="Calibri" w:eastAsia="Calibri" w:hAnsi="Calibri" w:cs="Calibri"/>
+        <w:b w:val="0"/>
+        <w:i w:val="0"/>
+        <w:strike w:val="0"/>
+        <w:dstrike w:val="0"/>
+        <w:color w:val="000000"/>
+        <w:sz w:val="24"/>
+        <w:szCs w:val="24"/>
+        <w:u w:val="none" w:color="000000"/>
+        <w:bdr w:val="none" w:sz="0" w:space="0" w:color="auto"/>
+        <w:shd w:val="clear" w:color="auto" w:fill="auto"/>
+        <w:vertAlign w:val="baseline"/>
+      </w:rPr>
+    </w:lvl>
+    <w:lvl w:ilvl="2" w:tplc="C792AE76">
+      <w:start w:val="1"/>
+      <w:numFmt w:val="lowerRoman"/>
+      <w:lvlText w:val="%3"/>
+      <w:lvlJc w:val="left"/>
+      <w:pPr>
+        <w:ind w:left="1929"/>
+      </w:pPr>
+      <w:rPr>
+        <w:rFonts w:ascii="Calibri" w:eastAsia="Calibri" w:hAnsi="Calibri" w:cs="Calibri"/>
+        <w:b w:val="0"/>
+        <w:i w:val="0"/>
+        <w:strike w:val="0"/>
+        <w:dstrike w:val="0"/>
+        <w:color w:val="000000"/>
+        <w:sz w:val="24"/>
+        <w:szCs w:val="24"/>
+        <w:u w:val="none" w:color="000000"/>
+        <w:bdr w:val="none" w:sz="0" w:space="0" w:color="auto"/>
+        <w:shd w:val="clear" w:color="auto" w:fill="auto"/>
+        <w:vertAlign w:val="baseline"/>
+      </w:rPr>
+    </w:lvl>
+    <w:lvl w:ilvl="3" w:tplc="73C02BC0">
+      <w:start w:val="1"/>
+      <w:numFmt w:val="decimal"/>
+      <w:lvlText w:val="%4"/>
+      <w:lvlJc w:val="left"/>
+      <w:pPr>
+        <w:ind w:left="2649"/>
+      </w:pPr>
+      <w:rPr>
+        <w:rFonts w:ascii="Calibri" w:eastAsia="Calibri" w:hAnsi="Calibri" w:cs="Calibri"/>
+        <w:b w:val="0"/>
+        <w:i w:val="0"/>
+        <w:strike w:val="0"/>
+        <w:dstrike w:val="0"/>
+        <w:color w:val="000000"/>
+        <w:sz w:val="24"/>
+        <w:szCs w:val="24"/>
+        <w:u w:val="none" w:color="000000"/>
+        <w:bdr w:val="none" w:sz="0" w:space="0" w:color="auto"/>
+        <w:shd w:val="clear" w:color="auto" w:fill="auto"/>
+        <w:vertAlign w:val="baseline"/>
+      </w:rPr>
+    </w:lvl>
+    <w:lvl w:ilvl="4" w:tplc="CE0AED54">
+      <w:start w:val="1"/>
+      <w:numFmt w:val="lowerLetter"/>
+      <w:lvlText w:val="%5"/>
+      <w:lvlJc w:val="left"/>
+      <w:pPr>
+        <w:ind w:left="3369"/>
+      </w:pPr>
+      <w:rPr>
+        <w:rFonts w:ascii="Calibri" w:eastAsia="Calibri" w:hAnsi="Calibri" w:cs="Calibri"/>
+        <w:b w:val="0"/>
+        <w:i w:val="0"/>
+        <w:strike w:val="0"/>
+        <w:dstrike w:val="0"/>
+        <w:color w:val="000000"/>
+        <w:sz w:val="24"/>
+        <w:szCs w:val="24"/>
+        <w:u w:val="none" w:color="000000"/>
+        <w:bdr w:val="none" w:sz="0" w:space="0" w:color="auto"/>
+        <w:shd w:val="clear" w:color="auto" w:fill="auto"/>
+        <w:vertAlign w:val="baseline"/>
+      </w:rPr>
+    </w:lvl>
+    <w:lvl w:ilvl="5" w:tplc="37C88084">
+      <w:start w:val="1"/>
+      <w:numFmt w:val="lowerRoman"/>
+      <w:lvlText w:val="%6"/>
+      <w:lvlJc w:val="left"/>
+      <w:pPr>
+        <w:ind w:left="4089"/>
+      </w:pPr>
+      <w:rPr>
+        <w:rFonts w:ascii="Calibri" w:eastAsia="Calibri" w:hAnsi="Calibri" w:cs="Calibri"/>
+        <w:b w:val="0"/>
+        <w:i w:val="0"/>
+        <w:strike w:val="0"/>
+        <w:dstrike w:val="0"/>
+        <w:color w:val="000000"/>
+        <w:sz w:val="24"/>
+        <w:szCs w:val="24"/>
+        <w:u w:val="none" w:color="000000"/>
+        <w:bdr w:val="none" w:sz="0" w:space="0" w:color="auto"/>
+        <w:shd w:val="clear" w:color="auto" w:fill="auto"/>
+        <w:vertAlign w:val="baseline"/>
+      </w:rPr>
+    </w:lvl>
+    <w:lvl w:ilvl="6" w:tplc="F0A82194">
+      <w:start w:val="1"/>
+      <w:numFmt w:val="decimal"/>
+      <w:lvlText w:val="%7"/>
+      <w:lvlJc w:val="left"/>
+      <w:pPr>
+        <w:ind w:left="4809"/>
+      </w:pPr>
+      <w:rPr>
+        <w:rFonts w:ascii="Calibri" w:eastAsia="Calibri" w:hAnsi="Calibri" w:cs="Calibri"/>
+        <w:b w:val="0"/>
+        <w:i w:val="0"/>
+        <w:strike w:val="0"/>
+        <w:dstrike w:val="0"/>
+        <w:color w:val="000000"/>
+        <w:sz w:val="24"/>
+        <w:szCs w:val="24"/>
+        <w:u w:val="none" w:color="000000"/>
+        <w:bdr w:val="none" w:sz="0" w:space="0" w:color="auto"/>
+        <w:shd w:val="clear" w:color="auto" w:fill="auto"/>
+        <w:vertAlign w:val="baseline"/>
+      </w:rPr>
+    </w:lvl>
+    <w:lvl w:ilvl="7" w:tplc="802EC7C6">
+      <w:start w:val="1"/>
+      <w:numFmt w:val="lowerLetter"/>
+      <w:lvlText w:val="%8"/>
+      <w:lvlJc w:val="left"/>
+      <w:pPr>
+        <w:ind w:left="5529"/>
+      </w:pPr>
+      <w:rPr>
+        <w:rFonts w:ascii="Calibri" w:eastAsia="Calibri" w:hAnsi="Calibri" w:cs="Calibri"/>
+        <w:b w:val="0"/>
+        <w:i w:val="0"/>
+        <w:strike w:val="0"/>
+        <w:dstrike w:val="0"/>
+        <w:color w:val="000000"/>
+        <w:sz w:val="24"/>
+        <w:szCs w:val="24"/>
+        <w:u w:val="none" w:color="000000"/>
+        <w:bdr w:val="none" w:sz="0" w:space="0" w:color="auto"/>
+        <w:shd w:val="clear" w:color="auto" w:fill="auto"/>
+        <w:vertAlign w:val="baseline"/>
+      </w:rPr>
+    </w:lvl>
+    <w:lvl w:ilvl="8" w:tplc="7E84EE60">
+      <w:start w:val="1"/>
+      <w:numFmt w:val="lowerRoman"/>
+      <w:lvlText w:val="%9"/>
+      <w:lvlJc w:val="left"/>
+      <w:pPr>
+        <w:ind w:left="6249"/>
+      </w:pPr>
+      <w:rPr>
+        <w:rFonts w:ascii="Calibri" w:eastAsia="Calibri" w:hAnsi="Calibri" w:cs="Calibri"/>
+        <w:b w:val="0"/>
+        <w:i w:val="0"/>
+        <w:strike w:val="0"/>
+        <w:dstrike w:val="0"/>
+        <w:color w:val="000000"/>
+        <w:sz w:val="24"/>
+        <w:szCs w:val="24"/>
+        <w:u w:val="none" w:color="000000"/>
+        <w:bdr w:val="none" w:sz="0" w:space="0" w:color="auto"/>
+        <w:shd w:val="clear" w:color="auto" w:fill="auto"/>
+        <w:vertAlign w:val="baseline"/>
+      </w:rPr>
+    </w:lvl>
+  </w:abstractNum>
+  <w:abstractNum w:abstractNumId="3" w15:restartNumberingAfterBreak="0">
     <w:nsid w:val="42295BC1"/>
     <w:multiLevelType w:val="hybridMultilevel"/>
     <w:tmpl w:val="9724C0A2"/>
@@ -6928,8 +7791,220 @@
       </w:rPr>
     </w:lvl>
   </w:abstractNum>
-  <w:abstractNum w:abstractNumId="3" w15:restartNumberingAfterBreak="0">
+  <w:abstractNum w:abstractNumId="4" w15:restartNumberingAfterBreak="0">
     <w:nsid w:val="44B473A5"/>
+    <w:multiLevelType w:val="hybridMultilevel"/>
+    <w:tmpl w:val="B8A654D6"/>
+    <w:lvl w:ilvl="0" w:tplc="237491C8">
+      <w:start w:val="1"/>
+      <w:numFmt w:val="decimal"/>
+      <w:lvlText w:val="%1."/>
+      <w:lvlJc w:val="left"/>
+      <w:pPr>
+        <w:ind w:left="480"/>
+      </w:pPr>
+      <w:rPr>
+        <w:rFonts w:ascii="Calibri" w:eastAsia="Calibri" w:hAnsi="Calibri" w:cs="Calibri"/>
+        <w:b w:val="0"/>
+        <w:i w:val="0"/>
+        <w:strike w:val="0"/>
+        <w:dstrike w:val="0"/>
+        <w:color w:val="000000"/>
+        <w:sz w:val="24"/>
+        <w:szCs w:val="24"/>
+        <w:u w:val="none" w:color="000000"/>
+        <w:bdr w:val="none" w:sz="0" w:space="0" w:color="auto"/>
+        <w:shd w:val="clear" w:color="auto" w:fill="auto"/>
+        <w:vertAlign w:val="baseline"/>
+      </w:rPr>
+    </w:lvl>
+    <w:lvl w:ilvl="1" w:tplc="363E5A18">
+      <w:start w:val="1"/>
+      <w:numFmt w:val="lowerLetter"/>
+      <w:lvlText w:val="%2"/>
+      <w:lvlJc w:val="left"/>
+      <w:pPr>
+        <w:ind w:left="1209"/>
+      </w:pPr>
+      <w:rPr>
+        <w:rFonts w:ascii="Calibri" w:eastAsia="Calibri" w:hAnsi="Calibri" w:cs="Calibri"/>
+        <w:b w:val="0"/>
+        <w:i w:val="0"/>
+        <w:strike w:val="0"/>
+        <w:dstrike w:val="0"/>
+        <w:color w:val="000000"/>
+        <w:sz w:val="24"/>
+        <w:szCs w:val="24"/>
+        <w:u w:val="none" w:color="000000"/>
+        <w:bdr w:val="none" w:sz="0" w:space="0" w:color="auto"/>
+        <w:shd w:val="clear" w:color="auto" w:fill="auto"/>
+        <w:vertAlign w:val="baseline"/>
+      </w:rPr>
+    </w:lvl>
+    <w:lvl w:ilvl="2" w:tplc="C792AE76">
+      <w:start w:val="1"/>
+      <w:numFmt w:val="lowerRoman"/>
+      <w:lvlText w:val="%3"/>
+      <w:lvlJc w:val="left"/>
+      <w:pPr>
+        <w:ind w:left="1929"/>
+      </w:pPr>
+      <w:rPr>
+        <w:rFonts w:ascii="Calibri" w:eastAsia="Calibri" w:hAnsi="Calibri" w:cs="Calibri"/>
+        <w:b w:val="0"/>
+        <w:i w:val="0"/>
+        <w:strike w:val="0"/>
+        <w:dstrike w:val="0"/>
+        <w:color w:val="000000"/>
+        <w:sz w:val="24"/>
+        <w:szCs w:val="24"/>
+        <w:u w:val="none" w:color="000000"/>
+        <w:bdr w:val="none" w:sz="0" w:space="0" w:color="auto"/>
+        <w:shd w:val="clear" w:color="auto" w:fill="auto"/>
+        <w:vertAlign w:val="baseline"/>
+      </w:rPr>
+    </w:lvl>
+    <w:lvl w:ilvl="3" w:tplc="73C02BC0">
+      <w:start w:val="1"/>
+      <w:numFmt w:val="decimal"/>
+      <w:lvlText w:val="%4"/>
+      <w:lvlJc w:val="left"/>
+      <w:pPr>
+        <w:ind w:left="2649"/>
+      </w:pPr>
+      <w:rPr>
+        <w:rFonts w:ascii="Calibri" w:eastAsia="Calibri" w:hAnsi="Calibri" w:cs="Calibri"/>
+        <w:b w:val="0"/>
+        <w:i w:val="0"/>
+        <w:strike w:val="0"/>
+        <w:dstrike w:val="0"/>
+        <w:color w:val="000000"/>
+        <w:sz w:val="24"/>
+        <w:szCs w:val="24"/>
+        <w:u w:val="none" w:color="000000"/>
+        <w:bdr w:val="none" w:sz="0" w:space="0" w:color="auto"/>
+        <w:shd w:val="clear" w:color="auto" w:fill="auto"/>
+        <w:vertAlign w:val="baseline"/>
+      </w:rPr>
+    </w:lvl>
+    <w:lvl w:ilvl="4" w:tplc="CE0AED54">
+      <w:start w:val="1"/>
+      <w:numFmt w:val="lowerLetter"/>
+      <w:lvlText w:val="%5"/>
+      <w:lvlJc w:val="left"/>
+      <w:pPr>
+        <w:ind w:left="3369"/>
+      </w:pPr>
+      <w:rPr>
+        <w:rFonts w:ascii="Calibri" w:eastAsia="Calibri" w:hAnsi="Calibri" w:cs="Calibri"/>
+        <w:b w:val="0"/>
+        <w:i w:val="0"/>
+        <w:strike w:val="0"/>
+        <w:dstrike w:val="0"/>
+        <w:color w:val="000000"/>
+        <w:sz w:val="24"/>
+        <w:szCs w:val="24"/>
+        <w:u w:val="none" w:color="000000"/>
+        <w:bdr w:val="none" w:sz="0" w:space="0" w:color="auto"/>
+        <w:shd w:val="clear" w:color="auto" w:fill="auto"/>
+        <w:vertAlign w:val="baseline"/>
+      </w:rPr>
+    </w:lvl>
+    <w:lvl w:ilvl="5" w:tplc="37C88084">
+      <w:start w:val="1"/>
+      <w:numFmt w:val="lowerRoman"/>
+      <w:lvlText w:val="%6"/>
+      <w:lvlJc w:val="left"/>
+      <w:pPr>
+        <w:ind w:left="4089"/>
+      </w:pPr>
+      <w:rPr>
+        <w:rFonts w:ascii="Calibri" w:eastAsia="Calibri" w:hAnsi="Calibri" w:cs="Calibri"/>
+        <w:b w:val="0"/>
+        <w:i w:val="0"/>
+        <w:strike w:val="0"/>
+        <w:dstrike w:val="0"/>
+        <w:color w:val="000000"/>
+        <w:sz w:val="24"/>
+        <w:szCs w:val="24"/>
+        <w:u w:val="none" w:color="000000"/>
+        <w:bdr w:val="none" w:sz="0" w:space="0" w:color="auto"/>
+        <w:shd w:val="clear" w:color="auto" w:fill="auto"/>
+        <w:vertAlign w:val="baseline"/>
+      </w:rPr>
+    </w:lvl>
+    <w:lvl w:ilvl="6" w:tplc="F0A82194">
+      <w:start w:val="1"/>
+      <w:numFmt w:val="decimal"/>
+      <w:lvlText w:val="%7"/>
+      <w:lvlJc w:val="left"/>
+      <w:pPr>
+        <w:ind w:left="4809"/>
+      </w:pPr>
+      <w:rPr>
+        <w:rFonts w:ascii="Calibri" w:eastAsia="Calibri" w:hAnsi="Calibri" w:cs="Calibri"/>
+        <w:b w:val="0"/>
+        <w:i w:val="0"/>
+        <w:strike w:val="0"/>
+        <w:dstrike w:val="0"/>
+        <w:color w:val="000000"/>
+        <w:sz w:val="24"/>
+        <w:szCs w:val="24"/>
+        <w:u w:val="none" w:color="000000"/>
+        <w:bdr w:val="none" w:sz="0" w:space="0" w:color="auto"/>
+        <w:shd w:val="clear" w:color="auto" w:fill="auto"/>
+        <w:vertAlign w:val="baseline"/>
+      </w:rPr>
+    </w:lvl>
+    <w:lvl w:ilvl="7" w:tplc="802EC7C6">
+      <w:start w:val="1"/>
+      <w:numFmt w:val="lowerLetter"/>
+      <w:lvlText w:val="%8"/>
+      <w:lvlJc w:val="left"/>
+      <w:pPr>
+        <w:ind w:left="5529"/>
+      </w:pPr>
+      <w:rPr>
+        <w:rFonts w:ascii="Calibri" w:eastAsia="Calibri" w:hAnsi="Calibri" w:cs="Calibri"/>
+        <w:b w:val="0"/>
+        <w:i w:val="0"/>
+        <w:strike w:val="0"/>
+        <w:dstrike w:val="0"/>
+        <w:color w:val="000000"/>
+        <w:sz w:val="24"/>
+        <w:szCs w:val="24"/>
+        <w:u w:val="none" w:color="000000"/>
+        <w:bdr w:val="none" w:sz="0" w:space="0" w:color="auto"/>
+        <w:shd w:val="clear" w:color="auto" w:fill="auto"/>
+        <w:vertAlign w:val="baseline"/>
+      </w:rPr>
+    </w:lvl>
+    <w:lvl w:ilvl="8" w:tplc="7E84EE60">
+      <w:start w:val="1"/>
+      <w:numFmt w:val="lowerRoman"/>
+      <w:lvlText w:val="%9"/>
+      <w:lvlJc w:val="left"/>
+      <w:pPr>
+        <w:ind w:left="6249"/>
+      </w:pPr>
+      <w:rPr>
+        <w:rFonts w:ascii="Calibri" w:eastAsia="Calibri" w:hAnsi="Calibri" w:cs="Calibri"/>
+        <w:b w:val="0"/>
+        <w:i w:val="0"/>
+        <w:strike w:val="0"/>
+        <w:dstrike w:val="0"/>
+        <w:color w:val="000000"/>
+        <w:sz w:val="24"/>
+        <w:szCs w:val="24"/>
+        <w:u w:val="none" w:color="000000"/>
+        <w:bdr w:val="none" w:sz="0" w:space="0" w:color="auto"/>
+        <w:shd w:val="clear" w:color="auto" w:fill="auto"/>
+        <w:vertAlign w:val="baseline"/>
+      </w:rPr>
+    </w:lvl>
+  </w:abstractNum>
+  <w:abstractNum w:abstractNumId="5" w15:restartNumberingAfterBreak="0">
+    <w:nsid w:val="68D6232E"/>
     <w:multiLevelType w:val="hybridMultilevel"/>
     <w:tmpl w:val="B8A654D6"/>
     <w:lvl w:ilvl="0" w:tplc="237491C8">
@@ -7147,9 +8222,15 @@
     <w:abstractNumId w:val="1"/>
   </w:num>
   <w:num w:numId="3">
+    <w:abstractNumId w:val="4"/>
+  </w:num>
+  <w:num w:numId="4">
     <w:abstractNumId w:val="3"/>
   </w:num>
-  <w:num w:numId="4">
+  <w:num w:numId="5">
+    <w:abstractNumId w:val="5"/>
+  </w:num>
+  <w:num w:numId="6">
     <w:abstractNumId w:val="2"/>
   </w:num>
 </w:numbering>

</xml_diff>